<commit_message>
Changed Markup rules file
</commit_message>
<xml_diff>
--- a/Markup rules.docx
+++ b/Markup rules.docx
@@ -53,43 +53,40 @@
         <w:t>Sr</w:t>
       </w:r>
     </w:p>
-    <w:p/>
-    <w:p>
-      <w:pPr>
-        <w:rPr>
-          <w:lang w:val="en-US"/>
-        </w:rPr>
-      </w:pPr>
-      <w:r>
-        <w:rPr>
-          <w:lang w:val="en-US"/>
-        </w:rPr>
-        <w:t>Include names in Show titles, or book names</w:t>
+    <w:p>
+      <w:r>
+        <w:t>St</w:t>
       </w:r>
       <w:bookmarkStart w:id="0" w:name="_GoBack"/>
       <w:bookmarkEnd w:id="0"/>
     </w:p>
     <w:p/>
-    <w:p/>
-    <w:p>
-      <w:r>
-        <w:t>Do not include:</w:t>
-      </w:r>
-    </w:p>
-    <w:p>
-      <w:r>
-        <w:t xml:space="preserve">Title like Prime minister, arch bishop </w:t>
-      </w:r>
-    </w:p>
-    <w:p>
-      <w:r>
-        <w:t>Ignore roman numbers</w:t>
+    <w:p>
+      <w:r>
+        <w:t>Include names in Show titles, or book names</w:t>
       </w:r>
     </w:p>
     <w:p/>
     <w:p/>
     <w:p>
       <w:r>
+        <w:t>Do not include:</w:t>
+      </w:r>
+    </w:p>
+    <w:p>
+      <w:r>
+        <w:t xml:space="preserve">Title like Prime minister, arch bishop </w:t>
+      </w:r>
+    </w:p>
+    <w:p>
+      <w:r>
+        <w:t>Ignore roman numbers</w:t>
+      </w:r>
+    </w:p>
+    <w:p/>
+    <w:p/>
+    <w:p>
+      <w:r>
         <w:t>Features:</w:t>
       </w:r>
     </w:p>
@@ -140,10 +137,7 @@
     </w:p>
     <w:p>
       <w:r>
-        <w:t>Titles following after an ‘is’ or ‘was’</w:t>
-      </w:r>
-      <w:r>
-        <w:t xml:space="preserve"> after name..Could have words like ‘nominated’,’elected’ ‘appointed’ etc in between</w:t>
+        <w:t>Titles following after an ‘is’ or ‘was’ after name..Could have words like ‘nominated’,’elected’ ‘appointed’ etc in between</w:t>
       </w:r>
     </w:p>
     <w:p/>
@@ -232,7 +226,7 @@
         <w:color w:val="000000"/>
         <w:sz w:val="22"/>
         <w:szCs w:val="22"/>
-        <w:lang w:eastAsia="en-US" w:bidi="ar-SA"/>
+        <w:lang w:val="en-US" w:eastAsia="en-US" w:bidi="ar-SA"/>
       </w:rPr>
     </w:rPrDefault>
     <w:pPrDefault>

</xml_diff>

<commit_message>
Changes to markup rules
</commit_message>
<xml_diff>
--- a/Markup rules.docx
+++ b/Markup rules.docx
@@ -58,129 +58,156 @@
         <w:t>St</w:t>
       </w:r>
     </w:p>
-    <w:p/>
-    <w:p>
-      <w:r>
-        <w:t>Include names in Show titles, or book names</w:t>
+    <w:p>
+      <w:r>
+        <w:t>Cardinal</w:t>
       </w:r>
     </w:p>
     <w:p/>
     <w:p/>
     <w:p>
       <w:r>
-        <w:t>Do not include:</w:t>
-      </w:r>
-    </w:p>
-    <w:p>
-      <w:r>
-        <w:t xml:space="preserve">Title like Prime minister, arch </w:t>
-      </w:r>
-      <w:proofErr w:type="gramStart"/>
-      <w:r>
-        <w:t xml:space="preserve">bishop </w:t>
-      </w:r>
-      <w:r>
-        <w:t>,</w:t>
-      </w:r>
-      <w:proofErr w:type="gramEnd"/>
-      <w:r>
-        <w:t xml:space="preserve"> Mayor</w:t>
-      </w:r>
-    </w:p>
-    <w:p>
-      <w:r>
-        <w:t>Ignore roman numbers</w:t>
+        <w:t>Include names in Show titles, or book names</w:t>
       </w:r>
     </w:p>
     <w:p/>
     <w:p/>
     <w:p>
       <w:r>
-        <w:t>Features:</w:t>
-      </w:r>
-    </w:p>
-    <w:p>
-      <w:r>
-        <w:t>Position from stopwords.</w:t>
-      </w:r>
-    </w:p>
-    <w:p>
-      <w:r>
-        <w:t>Two words beginning with capital letters</w:t>
-      </w:r>
-    </w:p>
-    <w:p>
-      <w:r>
-        <w:t>Mr,Ms etc preceding</w:t>
-      </w:r>
-    </w:p>
-    <w:p>
-      <w:r>
-        <w:t>Mr and Ms should be first word</w:t>
-      </w:r>
-    </w:p>
-    <w:p>
-      <w:r>
-        <w:t>Apostrophe should be last word</w:t>
-      </w:r>
-    </w:p>
-    <w:p>
-      <w:r>
-        <w:t>Apostrophe succeeding</w:t>
-      </w:r>
-    </w:p>
-    <w:p>
-      <w:r>
-        <w:t>Distance from a verb</w:t>
-      </w:r>
-    </w:p>
-    <w:p>
-      <w:r>
-        <w:t>Csv + capital letters</w:t>
-      </w:r>
-    </w:p>
-    <w:p>
-      <w:r>
-        <w:t>Titles like Leader, Secretary, Prime Minister, Officer,</w:t>
-      </w:r>
-      <w:r>
-        <w:t xml:space="preserve"> </w:t>
-      </w:r>
-      <w:r>
-        <w:t>Fellow Liberal Democrat</w:t>
-      </w:r>
-      <w:r>
-        <w:t>,</w:t>
-      </w:r>
-      <w:r>
-        <w:t xml:space="preserve"> </w:t>
+        <w:t>Do not include:</w:t>
+      </w:r>
+    </w:p>
+    <w:p>
+      <w:r>
+        <w:t xml:space="preserve">Title like Prime minister, arch bishop </w:t>
+      </w:r>
+      <w:r>
+        <w:t xml:space="preserve">, </w:t>
       </w:r>
       <w:proofErr w:type="spellStart"/>
       <w:r>
-        <w:t>ArchBishop</w:t>
+        <w:t>Mayor</w:t>
+      </w:r>
+      <w:r>
+        <w:t>,Prophet</w:t>
       </w:r>
       <w:proofErr w:type="spellEnd"/>
       <w:r>
-        <w:t xml:space="preserve"> </w:t>
-      </w:r>
-      <w:proofErr w:type="spellStart"/>
-      <w:r>
-        <w:t>etc</w:t>
-      </w:r>
-      <w:proofErr w:type="spellEnd"/>
-      <w:r>
-        <w:t xml:space="preserve"> preceding the word</w:t>
-      </w:r>
-    </w:p>
-    <w:p>
-      <w:r>
-        <w:t>Titles following after an ‘is’ or ‘was’ after name..Could have words like ‘nominated’,’elected’ ‘appointed’ etc in between</w:t>
-      </w:r>
-    </w:p>
-    <w:p/>
-    <w:p>
+        <w:t>, MEP</w:t>
+      </w:r>
+      <w:r>
+        <w:t>, Reverend,Princess</w:t>
+      </w:r>
       <w:bookmarkStart w:id="0" w:name="_GoBack"/>
       <w:bookmarkEnd w:id="0"/>
+    </w:p>
+    <w:p>
+      <w:r>
+        <w:t>Ignore roman numbers</w:t>
+      </w:r>
+    </w:p>
+    <w:p/>
+    <w:p/>
+    <w:p>
+      <w:r>
+        <w:t>Features:</w:t>
+      </w:r>
+    </w:p>
+    <w:p>
+      <w:r>
+        <w:t>Position from stopwords.</w:t>
+      </w:r>
+    </w:p>
+    <w:p>
+      <w:r>
+        <w:t>Two words beginning with capital letters</w:t>
+      </w:r>
+    </w:p>
+    <w:p>
+      <w:r>
+        <w:t>Mr,Ms etc preceding</w:t>
+      </w:r>
+    </w:p>
+    <w:p>
+      <w:r>
+        <w:t>Mr and Ms should be first word</w:t>
+      </w:r>
+    </w:p>
+    <w:p>
+      <w:r>
+        <w:t>Apostrophe should be last word</w:t>
+      </w:r>
+    </w:p>
+    <w:p>
+      <w:r>
+        <w:t>Apostrophe succeeding</w:t>
+      </w:r>
+    </w:p>
+    <w:p>
+      <w:r>
+        <w:t>Distance from a verb</w:t>
+      </w:r>
+    </w:p>
+    <w:p>
+      <w:r>
+        <w:t>Csv + capital letters</w:t>
+      </w:r>
+    </w:p>
+    <w:p>
+      <w:r>
+        <w:t>Titles like Leader, Secretary, Prime Minister, Officer,</w:t>
+      </w:r>
+      <w:r>
+        <w:t xml:space="preserve"> Fellow Liberal Democrat,</w:t>
+      </w:r>
+      <w:r>
+        <w:t xml:space="preserve"> </w:t>
+      </w:r>
+      <w:proofErr w:type="spellStart"/>
+      <w:r>
+        <w:t>ArchBishop</w:t>
+      </w:r>
+      <w:proofErr w:type="spellEnd"/>
+      <w:r>
+        <w:t xml:space="preserve"> </w:t>
+      </w:r>
+      <w:proofErr w:type="spellStart"/>
+      <w:r>
+        <w:t>etc</w:t>
+      </w:r>
+      <w:proofErr w:type="spellEnd"/>
+      <w:r>
+        <w:t xml:space="preserve"> preceding the word</w:t>
+      </w:r>
+    </w:p>
+    <w:p>
+      <w:r>
+        <w:t xml:space="preserve">Titles following after an ‘is’ or ‘was’ after </w:t>
+      </w:r>
+      <w:proofErr w:type="gramStart"/>
+      <w:r>
+        <w:t>name..</w:t>
+      </w:r>
+      <w:proofErr w:type="gramEnd"/>
+      <w:r>
+        <w:t xml:space="preserve">Could have words like ‘nominated’,’elected’ ‘appointed’ </w:t>
+      </w:r>
+      <w:proofErr w:type="spellStart"/>
+      <w:r>
+        <w:t>etc</w:t>
+      </w:r>
+      <w:proofErr w:type="spellEnd"/>
+      <w:r>
+        <w:t xml:space="preserve"> in between</w:t>
+      </w:r>
+    </w:p>
+    <w:p>
+      <w:r>
+        <w:t>A name ending with an s will have just an apostrophe without a following ‘s’</w:t>
+      </w:r>
+    </w:p>
+    <w:p/>
+    <w:p>
       <w:r>
         <w:t>Sliding window of size 1,2,3,4 for the extractor.</w:t>
       </w:r>

</xml_diff>

<commit_message>
Added Markedup files- Total 111 files. Changes to markup rules
</commit_message>
<xml_diff>
--- a/Markup rules.docx
+++ b/Markup rules.docx
@@ -72,46 +72,47 @@
       <w:r>
         <w:t>Prince</w:t>
       </w:r>
+    </w:p>
+    <w:p/>
+    <w:p/>
+    <w:p>
+      <w:r>
+        <w:t>Include names in Show titles, or book names</w:t>
+      </w:r>
+    </w:p>
+    <w:p/>
+    <w:p/>
+    <w:p>
+      <w:r>
+        <w:t>Do not include:</w:t>
+      </w:r>
+    </w:p>
+    <w:p>
+      <w:r>
+        <w:t xml:space="preserve">Title like Prime minister, arch </w:t>
+      </w:r>
+      <w:proofErr w:type="gramStart"/>
+      <w:r>
+        <w:t xml:space="preserve">bishop </w:t>
+      </w:r>
+      <w:r>
+        <w:t>,</w:t>
+      </w:r>
+      <w:proofErr w:type="gramEnd"/>
+      <w:r>
+        <w:t xml:space="preserve"> Mayor</w:t>
+      </w:r>
+      <w:r>
+        <w:t>,</w:t>
+      </w:r>
+      <w:r>
+        <w:t xml:space="preserve"> </w:t>
+      </w:r>
       <w:bookmarkStart w:id="0" w:name="_GoBack"/>
       <w:bookmarkEnd w:id="0"/>
-    </w:p>
-    <w:p/>
-    <w:p/>
-    <w:p>
-      <w:r>
-        <w:t>Include names in Show titles, or book names</w:t>
-      </w:r>
-    </w:p>
-    <w:p/>
-    <w:p/>
-    <w:p>
-      <w:r>
-        <w:t>Do not include:</w:t>
-      </w:r>
-    </w:p>
-    <w:p>
-      <w:r>
-        <w:t xml:space="preserve">Title like Prime minister, arch </w:t>
-      </w:r>
-      <w:proofErr w:type="gramStart"/>
-      <w:r>
-        <w:t xml:space="preserve">bishop </w:t>
-      </w:r>
-      <w:r>
-        <w:t>,</w:t>
-      </w:r>
-      <w:proofErr w:type="gramEnd"/>
-      <w:r>
-        <w:t xml:space="preserve"> </w:t>
-      </w:r>
-      <w:proofErr w:type="spellStart"/>
-      <w:r>
-        <w:t>Mayor</w:t>
-      </w:r>
-      <w:r>
-        <w:t>,Prophet</w:t>
-      </w:r>
-      <w:proofErr w:type="spellEnd"/>
+      <w:r>
+        <w:t>Prophet</w:t>
+      </w:r>
       <w:r>
         <w:t>, MEP</w:t>
       </w:r>

</xml_diff>